<commit_message>
assignment upload latest by Yuvan
assignment upload latest by Yuvan
</commit_message>
<xml_diff>
--- a/PRT582_Assignment_2_by_Yuvanshankar_Azhagumurugan (S364626).docx
+++ b/PRT582_Assignment_2_by_Yuvanshankar_Azhagumurugan (S364626).docx
@@ -31,7 +31,7 @@
           <w:r>
             <w:rPr>
               <w:noProof/>
-              <w:lang w:eastAsia="en-IN"/>
+              <w:lang w:val="en-IN" w:eastAsia="en-IN"/>
             </w:rPr>
             <mc:AlternateContent>
               <mc:Choice Requires="wps">
@@ -298,7 +298,7 @@
           <w:r>
             <w:rPr>
               <w:noProof/>
-              <w:lang w:eastAsia="en-IN"/>
+              <w:lang w:val="en-IN" w:eastAsia="en-IN"/>
             </w:rPr>
             <mc:AlternateContent>
               <mc:Choice Requires="wps">
@@ -1015,36 +1015,16 @@
                                   </w:rPr>
                                   <w:t xml:space="preserve">Github: </w:t>
                                 </w:r>
-                                <w:r>
-                                  <w:fldChar w:fldCharType="begin"/>
-                                </w:r>
-                                <w:r>
-                                  <w:instrText xml:space="preserve"> HYPERLINK "https://github.com/7uv4n/prt582_unit_tes</w:instrText>
-                                </w:r>
-                                <w:bookmarkStart w:id="0" w:name="_GoBack"/>
-                                <w:bookmarkEnd w:id="0"/>
-                                <w:r>
-                                  <w:instrText xml:space="preserve">ting_report_s364626" </w:instrText>
-                                </w:r>
-                                <w:r>
-                                  <w:fldChar w:fldCharType="separate"/>
-                                </w:r>
-                                <w:r>
-                                  <w:rPr>
-                                    <w:rStyle w:val="Hyperlink"/>
-                                    <w:sz w:val="30"/>
-                                    <w:szCs w:val="30"/>
-                                  </w:rPr>
-                                  <w:t>https://github.com/7uv4n/prt582_unit_testing_report_s364626</w:t>
-                                </w:r>
-                                <w:r>
-                                  <w:rPr>
-                                    <w:rStyle w:val="Hyperlink"/>
-                                    <w:sz w:val="30"/>
-                                    <w:szCs w:val="30"/>
-                                  </w:rPr>
-                                  <w:fldChar w:fldCharType="end"/>
-                                </w:r>
+                                <w:hyperlink r:id="rId8" w:history="1">
+                                  <w:r>
+                                    <w:rPr>
+                                      <w:rStyle w:val="Hyperlink"/>
+                                      <w:sz w:val="30"/>
+                                      <w:szCs w:val="30"/>
+                                    </w:rPr>
+                                    <w:t>https://github.com/7uv4n/prt582_unit_testing_report_s364626</w:t>
+                                  </w:r>
+                                </w:hyperlink>
                               </w:p>
                               <w:p>
                                 <w:pPr>
@@ -2350,12 +2330,12 @@
       <w:r>
         <w:br w:type="page"/>
       </w:r>
-      <w:bookmarkStart w:id="2" w:name="_Toc143874575"/>
+      <w:bookmarkStart w:id="0" w:name="_Toc143874575"/>
       <w:r>
         <w:lastRenderedPageBreak/>
         <w:t>Introduction</w:t>
       </w:r>
-      <w:bookmarkEnd w:id="2"/>
+      <w:bookmarkEnd w:id="0"/>
     </w:p>
     <w:p>
       <w:pPr>
@@ -2490,6 +2470,9 @@
       <w:r>
         <w:t>ed individually.</w:t>
       </w:r>
+      <w:r>
+        <w:t xml:space="preserve"> </w:t>
+      </w:r>
     </w:p>
     <w:p>
       <w:pPr>
@@ -2623,12 +2606,12 @@
       <w:pPr>
         <w:pStyle w:val="Heading1"/>
       </w:pPr>
-      <w:bookmarkStart w:id="3" w:name="_Toc143874576"/>
+      <w:bookmarkStart w:id="1" w:name="_Toc143874576"/>
       <w:r>
         <w:lastRenderedPageBreak/>
         <w:t>Process</w:t>
       </w:r>
-      <w:bookmarkEnd w:id="3"/>
+      <w:bookmarkEnd w:id="1"/>
     </w:p>
     <w:p>
       <w:r>
@@ -2842,7 +2825,7 @@
       <w:pPr>
         <w:pStyle w:val="Heading2"/>
       </w:pPr>
-      <w:bookmarkStart w:id="4" w:name="_Toc143874577"/>
+      <w:bookmarkStart w:id="2" w:name="_Toc143874577"/>
       <w:r>
         <w:t>Functionality 1</w:t>
       </w:r>
@@ -2852,7 +2835,7 @@
       <w:r>
         <w:t>:</w:t>
       </w:r>
-      <w:bookmarkEnd w:id="4"/>
+      <w:bookmarkEnd w:id="2"/>
     </w:p>
     <w:p>
       <w:r>
@@ -3108,7 +3091,7 @@
                     <pic:cNvPicPr/>
                   </pic:nvPicPr>
                   <pic:blipFill>
-                    <a:blip r:embed="rId8"/>
+                    <a:blip r:embed="rId9"/>
                     <a:stretch>
                       <a:fillRect/>
                     </a:stretch>
@@ -3134,40 +3117,27 @@
         <w:pStyle w:val="Caption"/>
         <w:jc w:val="center"/>
       </w:pPr>
-      <w:bookmarkStart w:id="5" w:name="_Ref143863836"/>
-      <w:bookmarkStart w:id="6" w:name="_Toc143874537"/>
+      <w:bookmarkStart w:id="3" w:name="_Ref143863836"/>
+      <w:bookmarkStart w:id="4" w:name="_Toc143874537"/>
       <w:r>
         <w:t xml:space="preserve">Figure </w:t>
       </w:r>
-      <w:r>
-        <w:fldChar w:fldCharType="begin"/>
-      </w:r>
-      <w:r>
-        <w:instrText xml:space="preserve"> SEQ Figure \* ARABIC </w:instrText>
-      </w:r>
-      <w:r>
-        <w:fldChar w:fldCharType="separate"/>
-      </w:r>
-      <w:r>
-        <w:rPr>
-          <w:noProof/>
-        </w:rPr>
-        <w:t>1</w:t>
-      </w:r>
-      <w:r>
-        <w:rPr>
-          <w:noProof/>
-        </w:rPr>
-        <w:fldChar w:fldCharType="end"/>
-      </w:r>
-      <w:bookmarkEnd w:id="5"/>
+      <w:fldSimple w:instr=" SEQ Figure \* ARABIC ">
+        <w:r>
+          <w:rPr>
+            <w:noProof/>
+          </w:rPr>
+          <w:t>1</w:t>
+        </w:r>
+      </w:fldSimple>
+      <w:bookmarkEnd w:id="3"/>
       <w:r>
         <w:t xml:space="preserve">: </w:t>
       </w:r>
       <w:r>
         <w:t>test_random_number_generation test case from testing.py</w:t>
       </w:r>
-      <w:bookmarkEnd w:id="6"/>
+      <w:bookmarkEnd w:id="4"/>
     </w:p>
     <w:p>
       <w:pPr>
@@ -3194,7 +3164,7 @@
                     <pic:cNvPicPr/>
                   </pic:nvPicPr>
                   <pic:blipFill>
-                    <a:blip r:embed="rId9"/>
+                    <a:blip r:embed="rId10"/>
                     <a:stretch>
                       <a:fillRect/>
                     </a:stretch>
@@ -3220,37 +3190,24 @@
         <w:pStyle w:val="Caption"/>
         <w:jc w:val="center"/>
       </w:pPr>
-      <w:bookmarkStart w:id="7" w:name="_Ref143863854"/>
-      <w:bookmarkStart w:id="8" w:name="_Toc143874538"/>
+      <w:bookmarkStart w:id="5" w:name="_Ref143863854"/>
+      <w:bookmarkStart w:id="6" w:name="_Toc143874538"/>
       <w:r>
         <w:t xml:space="preserve">Figure </w:t>
       </w:r>
-      <w:r>
-        <w:fldChar w:fldCharType="begin"/>
-      </w:r>
-      <w:r>
-        <w:instrText xml:space="preserve"> SEQ Figure \* ARABIC </w:instrText>
-      </w:r>
-      <w:r>
-        <w:fldChar w:fldCharType="separate"/>
-      </w:r>
-      <w:r>
-        <w:rPr>
-          <w:noProof/>
-        </w:rPr>
-        <w:t>2</w:t>
-      </w:r>
-      <w:r>
-        <w:rPr>
-          <w:noProof/>
-        </w:rPr>
-        <w:fldChar w:fldCharType="end"/>
-      </w:r>
-      <w:bookmarkEnd w:id="7"/>
+      <w:fldSimple w:instr=" SEQ Figure \* ARABIC ">
+        <w:r>
+          <w:rPr>
+            <w:noProof/>
+          </w:rPr>
+          <w:t>2</w:t>
+        </w:r>
+      </w:fldSimple>
+      <w:bookmarkEnd w:id="5"/>
       <w:r>
         <w:t>: Initiation and generate_random_number method in game coding</w:t>
       </w:r>
-      <w:bookmarkEnd w:id="8"/>
+      <w:bookmarkEnd w:id="6"/>
     </w:p>
     <w:p>
       <w:pPr>
@@ -3277,7 +3234,7 @@
                     <pic:cNvPicPr/>
                   </pic:nvPicPr>
                   <pic:blipFill>
-                    <a:blip r:embed="rId10"/>
+                    <a:blip r:embed="rId11"/>
                     <a:stretch>
                       <a:fillRect/>
                     </a:stretch>
@@ -3303,42 +3260,29 @@
         <w:pStyle w:val="Caption"/>
         <w:jc w:val="center"/>
       </w:pPr>
-      <w:bookmarkStart w:id="9" w:name="_Toc143874539"/>
+      <w:bookmarkStart w:id="7" w:name="_Toc143874539"/>
       <w:r>
         <w:t xml:space="preserve">Figure </w:t>
       </w:r>
-      <w:r>
-        <w:fldChar w:fldCharType="begin"/>
-      </w:r>
-      <w:r>
-        <w:instrText xml:space="preserve"> SEQ Figure \* ARABIC </w:instrText>
-      </w:r>
-      <w:r>
-        <w:fldChar w:fldCharType="separate"/>
-      </w:r>
-      <w:r>
-        <w:rPr>
-          <w:noProof/>
-        </w:rPr>
-        <w:t>3</w:t>
-      </w:r>
-      <w:r>
-        <w:rPr>
-          <w:noProof/>
-        </w:rPr>
-        <w:fldChar w:fldCharType="end"/>
-      </w:r>
+      <w:fldSimple w:instr=" SEQ Figure \* ARABIC ">
+        <w:r>
+          <w:rPr>
+            <w:noProof/>
+          </w:rPr>
+          <w:t>3</w:t>
+        </w:r>
+      </w:fldSimple>
       <w:r>
         <w:t>: Output of Test Case</w:t>
       </w:r>
-      <w:bookmarkEnd w:id="9"/>
+      <w:bookmarkEnd w:id="7"/>
     </w:p>
     <w:p/>
     <w:p>
       <w:pPr>
         <w:pStyle w:val="Heading2"/>
       </w:pPr>
-      <w:bookmarkStart w:id="10" w:name="_Toc143874578"/>
+      <w:bookmarkStart w:id="8" w:name="_Toc143874578"/>
       <w:r>
         <w:t>Functionality 2</w:t>
       </w:r>
@@ -3348,7 +3292,7 @@
       <w:r>
         <w:t>:</w:t>
       </w:r>
-      <w:bookmarkEnd w:id="10"/>
+      <w:bookmarkEnd w:id="8"/>
       <w:r>
         <w:t xml:space="preserve"> </w:t>
       </w:r>
@@ -3531,7 +3475,7 @@
                     <pic:cNvPicPr/>
                   </pic:nvPicPr>
                   <pic:blipFill>
-                    <a:blip r:embed="rId11"/>
+                    <a:blip r:embed="rId12"/>
                     <a:stretch>
                       <a:fillRect/>
                     </a:stretch>
@@ -3557,37 +3501,24 @@
         <w:pStyle w:val="Caption"/>
         <w:jc w:val="center"/>
       </w:pPr>
-      <w:bookmarkStart w:id="11" w:name="_Ref143864170"/>
-      <w:bookmarkStart w:id="12" w:name="_Toc143874540"/>
+      <w:bookmarkStart w:id="9" w:name="_Ref143864170"/>
+      <w:bookmarkStart w:id="10" w:name="_Toc143874540"/>
       <w:r>
         <w:t xml:space="preserve">Figure </w:t>
       </w:r>
-      <w:r>
-        <w:fldChar w:fldCharType="begin"/>
-      </w:r>
-      <w:r>
-        <w:instrText xml:space="preserve"> SEQ Figure \* ARABIC </w:instrText>
-      </w:r>
-      <w:r>
-        <w:fldChar w:fldCharType="separate"/>
-      </w:r>
-      <w:r>
-        <w:rPr>
-          <w:noProof/>
-        </w:rPr>
-        <w:t>4</w:t>
-      </w:r>
-      <w:r>
-        <w:rPr>
-          <w:noProof/>
-        </w:rPr>
-        <w:fldChar w:fldCharType="end"/>
-      </w:r>
-      <w:bookmarkEnd w:id="11"/>
+      <w:fldSimple w:instr=" SEQ Figure \* ARABIC ">
+        <w:r>
+          <w:rPr>
+            <w:noProof/>
+          </w:rPr>
+          <w:t>4</w:t>
+        </w:r>
+      </w:fldSimple>
+      <w:bookmarkEnd w:id="9"/>
       <w:r>
         <w:t>: test_match_input_validity test case from testing.py</w:t>
       </w:r>
-      <w:bookmarkEnd w:id="12"/>
+      <w:bookmarkEnd w:id="10"/>
     </w:p>
     <w:p>
       <w:pPr>
@@ -3616,7 +3547,7 @@
                     <pic:cNvPicPr/>
                   </pic:nvPicPr>
                   <pic:blipFill>
-                    <a:blip r:embed="rId12"/>
+                    <a:blip r:embed="rId13"/>
                     <a:stretch>
                       <a:fillRect/>
                     </a:stretch>
@@ -3642,33 +3573,20 @@
         <w:pStyle w:val="Caption"/>
         <w:jc w:val="center"/>
       </w:pPr>
-      <w:bookmarkStart w:id="13" w:name="_Ref143864184"/>
-      <w:bookmarkStart w:id="14" w:name="_Toc143874541"/>
+      <w:bookmarkStart w:id="11" w:name="_Ref143864184"/>
+      <w:bookmarkStart w:id="12" w:name="_Toc143874541"/>
       <w:r>
         <w:t xml:space="preserve">Figure </w:t>
       </w:r>
-      <w:r>
-        <w:fldChar w:fldCharType="begin"/>
-      </w:r>
-      <w:r>
-        <w:instrText xml:space="preserve"> SEQ Figure \* ARABIC </w:instrText>
-      </w:r>
-      <w:r>
-        <w:fldChar w:fldCharType="separate"/>
-      </w:r>
-      <w:r>
-        <w:rPr>
-          <w:noProof/>
-        </w:rPr>
-        <w:t>5</w:t>
-      </w:r>
-      <w:r>
-        <w:rPr>
-          <w:noProof/>
-        </w:rPr>
-        <w:fldChar w:fldCharType="end"/>
-      </w:r>
-      <w:bookmarkEnd w:id="13"/>
+      <w:fldSimple w:instr=" SEQ Figure \* ARABIC ">
+        <w:r>
+          <w:rPr>
+            <w:noProof/>
+          </w:rPr>
+          <w:t>5</w:t>
+        </w:r>
+      </w:fldSimple>
+      <w:bookmarkEnd w:id="11"/>
       <w:r>
         <w:t>: Input validity check function in</w:t>
       </w:r>
@@ -3678,7 +3596,7 @@
       <w:r>
         <w:t>game coding</w:t>
       </w:r>
-      <w:bookmarkEnd w:id="14"/>
+      <w:bookmarkEnd w:id="12"/>
     </w:p>
     <w:p>
       <w:pPr>
@@ -3706,7 +3624,7 @@
                     <pic:cNvPicPr/>
                   </pic:nvPicPr>
                   <pic:blipFill>
-                    <a:blip r:embed="rId13"/>
+                    <a:blip r:embed="rId14"/>
                     <a:stretch>
                       <a:fillRect/>
                     </a:stretch>
@@ -3732,48 +3650,32 @@
         <w:pStyle w:val="Caption"/>
         <w:jc w:val="center"/>
       </w:pPr>
-      <w:bookmarkStart w:id="15" w:name="_Toc143874542"/>
+      <w:bookmarkStart w:id="13" w:name="_Toc143874542"/>
       <w:r>
         <w:t xml:space="preserve">Figure </w:t>
       </w:r>
-      <w:r>
-        <w:fldChar w:fldCharType="begin"/>
-      </w:r>
-      <w:r>
-        <w:instrText xml:space="preserve"> SEQ Fig</w:instrText>
-      </w:r>
-      <w:r>
-        <w:instrText xml:space="preserve">ure \* ARABIC </w:instrText>
-      </w:r>
-      <w:r>
-        <w:fldChar w:fldCharType="separate"/>
-      </w:r>
-      <w:r>
-        <w:rPr>
-          <w:noProof/>
-        </w:rPr>
-        <w:t>6</w:t>
-      </w:r>
-      <w:r>
-        <w:rPr>
-          <w:noProof/>
-        </w:rPr>
-        <w:fldChar w:fldCharType="end"/>
-      </w:r>
+      <w:fldSimple w:instr=" SEQ Figure \* ARABIC ">
+        <w:r>
+          <w:rPr>
+            <w:noProof/>
+          </w:rPr>
+          <w:t>6</w:t>
+        </w:r>
+      </w:fldSimple>
       <w:r>
         <w:t>: Output of Test Case</w:t>
       </w:r>
-      <w:bookmarkEnd w:id="15"/>
+      <w:bookmarkEnd w:id="13"/>
     </w:p>
     <w:p>
       <w:pPr>
         <w:pStyle w:val="Heading2"/>
       </w:pPr>
-      <w:bookmarkStart w:id="16" w:name="_Toc143874579"/>
+      <w:bookmarkStart w:id="14" w:name="_Toc143874579"/>
       <w:r>
         <w:t>Functionality 3 (Generate clues):</w:t>
       </w:r>
-      <w:bookmarkEnd w:id="16"/>
+      <w:bookmarkEnd w:id="14"/>
     </w:p>
     <w:p>
       <w:pPr>
@@ -3988,7 +3890,7 @@
                     <pic:cNvPicPr/>
                   </pic:nvPicPr>
                   <pic:blipFill>
-                    <a:blip r:embed="rId14"/>
+                    <a:blip r:embed="rId15"/>
                     <a:stretch>
                       <a:fillRect/>
                     </a:stretch>
@@ -4014,35 +3916,22 @@
         <w:pStyle w:val="Caption"/>
         <w:jc w:val="center"/>
       </w:pPr>
-      <w:bookmarkStart w:id="17" w:name="_Toc143874543"/>
+      <w:bookmarkStart w:id="15" w:name="_Toc143874543"/>
       <w:r>
         <w:t xml:space="preserve">Figure </w:t>
       </w:r>
-      <w:r>
-        <w:fldChar w:fldCharType="begin"/>
-      </w:r>
-      <w:r>
-        <w:instrText xml:space="preserve"> SEQ Figure \* ARABIC </w:instrText>
-      </w:r>
-      <w:r>
-        <w:fldChar w:fldCharType="separate"/>
-      </w:r>
-      <w:r>
-        <w:rPr>
-          <w:noProof/>
-        </w:rPr>
-        <w:t>7</w:t>
-      </w:r>
-      <w:r>
-        <w:rPr>
-          <w:noProof/>
-        </w:rPr>
-        <w:fldChar w:fldCharType="end"/>
-      </w:r>
+      <w:fldSimple w:instr=" SEQ Figure \* ARABIC ">
+        <w:r>
+          <w:rPr>
+            <w:noProof/>
+          </w:rPr>
+          <w:t>7</w:t>
+        </w:r>
+      </w:fldSimple>
       <w:r>
         <w:t>: test_get_clues() function in testing.py</w:t>
       </w:r>
-      <w:bookmarkEnd w:id="17"/>
+      <w:bookmarkEnd w:id="15"/>
     </w:p>
     <w:p>
       <w:pPr>
@@ -4070,7 +3959,7 @@
                     <pic:cNvPicPr/>
                   </pic:nvPicPr>
                   <pic:blipFill>
-                    <a:blip r:embed="rId15"/>
+                    <a:blip r:embed="rId16"/>
                     <a:stretch>
                       <a:fillRect/>
                     </a:stretch>
@@ -4096,35 +3985,22 @@
         <w:pStyle w:val="Caption"/>
         <w:jc w:val="center"/>
       </w:pPr>
-      <w:bookmarkStart w:id="18" w:name="_Toc143874544"/>
+      <w:bookmarkStart w:id="16" w:name="_Toc143874544"/>
       <w:r>
         <w:t xml:space="preserve">Figure </w:t>
       </w:r>
-      <w:r>
-        <w:fldChar w:fldCharType="begin"/>
-      </w:r>
-      <w:r>
-        <w:instrText xml:space="preserve"> SEQ Figure \* ARABIC </w:instrText>
-      </w:r>
-      <w:r>
-        <w:fldChar w:fldCharType="separate"/>
-      </w:r>
-      <w:r>
-        <w:rPr>
-          <w:noProof/>
-        </w:rPr>
-        <w:t>8</w:t>
-      </w:r>
-      <w:r>
-        <w:rPr>
-          <w:noProof/>
-        </w:rPr>
-        <w:fldChar w:fldCharType="end"/>
-      </w:r>
+      <w:fldSimple w:instr=" SEQ Figure \* ARABIC ">
+        <w:r>
+          <w:rPr>
+            <w:noProof/>
+          </w:rPr>
+          <w:t>8</w:t>
+        </w:r>
+      </w:fldSimple>
       <w:r>
         <w:t>: Function to create clues from user's input in game coding</w:t>
       </w:r>
-      <w:bookmarkEnd w:id="18"/>
+      <w:bookmarkEnd w:id="16"/>
     </w:p>
     <w:p>
       <w:pPr>
@@ -4152,7 +4028,7 @@
                     <pic:cNvPicPr/>
                   </pic:nvPicPr>
                   <pic:blipFill>
-                    <a:blip r:embed="rId16"/>
+                    <a:blip r:embed="rId17"/>
                     <a:stretch>
                       <a:fillRect/>
                     </a:stretch>
@@ -4178,35 +4054,22 @@
         <w:pStyle w:val="Caption"/>
         <w:jc w:val="center"/>
       </w:pPr>
-      <w:bookmarkStart w:id="19" w:name="_Toc143874545"/>
+      <w:bookmarkStart w:id="17" w:name="_Toc143874545"/>
       <w:r>
         <w:t xml:space="preserve">Figure </w:t>
       </w:r>
-      <w:r>
-        <w:fldChar w:fldCharType="begin"/>
-      </w:r>
-      <w:r>
-        <w:instrText xml:space="preserve"> SEQ Figure \* ARABIC </w:instrText>
-      </w:r>
-      <w:r>
-        <w:fldChar w:fldCharType="separate"/>
-      </w:r>
-      <w:r>
-        <w:rPr>
-          <w:noProof/>
-        </w:rPr>
-        <w:t>9</w:t>
-      </w:r>
-      <w:r>
-        <w:rPr>
-          <w:noProof/>
-        </w:rPr>
-        <w:fldChar w:fldCharType="end"/>
-      </w:r>
+      <w:fldSimple w:instr=" SEQ Figure \* ARABIC ">
+        <w:r>
+          <w:rPr>
+            <w:noProof/>
+          </w:rPr>
+          <w:t>9</w:t>
+        </w:r>
+      </w:fldSimple>
       <w:r>
         <w:t>: Output of the test code</w:t>
       </w:r>
-      <w:bookmarkEnd w:id="19"/>
+      <w:bookmarkEnd w:id="17"/>
     </w:p>
     <w:p/>
     <w:p/>
@@ -4214,7 +4077,7 @@
       <w:pPr>
         <w:pStyle w:val="Heading2"/>
       </w:pPr>
-      <w:bookmarkStart w:id="20" w:name="_Toc143874580"/>
+      <w:bookmarkStart w:id="18" w:name="_Toc143874580"/>
       <w:r>
         <w:lastRenderedPageBreak/>
         <w:t>Functionality 4 (Checking the data type</w:t>
@@ -4225,7 +4088,7 @@
       <w:r>
         <w:t>):</w:t>
       </w:r>
-      <w:bookmarkEnd w:id="20"/>
+      <w:bookmarkEnd w:id="18"/>
     </w:p>
     <w:p>
       <w:r>
@@ -4283,7 +4146,7 @@
                     <pic:cNvPicPr/>
                   </pic:nvPicPr>
                   <pic:blipFill>
-                    <a:blip r:embed="rId17"/>
+                    <a:blip r:embed="rId18"/>
                     <a:stretch>
                       <a:fillRect/>
                     </a:stretch>
@@ -4309,35 +4172,22 @@
         <w:pStyle w:val="Caption"/>
         <w:jc w:val="center"/>
       </w:pPr>
-      <w:bookmarkStart w:id="21" w:name="_Toc143874546"/>
+      <w:bookmarkStart w:id="19" w:name="_Toc143874546"/>
       <w:r>
         <w:t xml:space="preserve">Figure </w:t>
       </w:r>
-      <w:r>
-        <w:fldChar w:fldCharType="begin"/>
-      </w:r>
-      <w:r>
-        <w:instrText xml:space="preserve"> SEQ Figure \* ARABIC </w:instrText>
-      </w:r>
-      <w:r>
-        <w:fldChar w:fldCharType="separate"/>
-      </w:r>
-      <w:r>
-        <w:rPr>
-          <w:noProof/>
-        </w:rPr>
-        <w:t>10</w:t>
-      </w:r>
-      <w:r>
-        <w:rPr>
-          <w:noProof/>
-        </w:rPr>
-        <w:fldChar w:fldCharType="end"/>
-      </w:r>
+      <w:fldSimple w:instr=" SEQ Figure \* ARABIC ">
+        <w:r>
+          <w:rPr>
+            <w:noProof/>
+          </w:rPr>
+          <w:t>10</w:t>
+        </w:r>
+      </w:fldSimple>
       <w:r>
         <w:t>: test_check_data_types function in testing.py</w:t>
       </w:r>
-      <w:bookmarkEnd w:id="21"/>
+      <w:bookmarkEnd w:id="19"/>
     </w:p>
     <w:p>
       <w:pPr>
@@ -4365,7 +4215,7 @@
                     <pic:cNvPicPr/>
                   </pic:nvPicPr>
                   <pic:blipFill>
-                    <a:blip r:embed="rId18"/>
+                    <a:blip r:embed="rId19"/>
                     <a:stretch>
                       <a:fillRect/>
                     </a:stretch>
@@ -4391,35 +4241,22 @@
         <w:pStyle w:val="Caption"/>
         <w:jc w:val="center"/>
       </w:pPr>
-      <w:bookmarkStart w:id="22" w:name="_Toc143874547"/>
+      <w:bookmarkStart w:id="20" w:name="_Toc143874547"/>
       <w:r>
         <w:t xml:space="preserve">Figure </w:t>
       </w:r>
-      <w:r>
-        <w:fldChar w:fldCharType="begin"/>
-      </w:r>
-      <w:r>
-        <w:instrText xml:space="preserve"> SEQ Figure \* ARABIC </w:instrText>
-      </w:r>
-      <w:r>
-        <w:fldChar w:fldCharType="separate"/>
-      </w:r>
-      <w:r>
-        <w:rPr>
-          <w:noProof/>
-        </w:rPr>
-        <w:t>11</w:t>
-      </w:r>
-      <w:r>
-        <w:rPr>
-          <w:noProof/>
-        </w:rPr>
-        <w:fldChar w:fldCharType="end"/>
-      </w:r>
+      <w:fldSimple w:instr=" SEQ Figure \* ARABIC ">
+        <w:r>
+          <w:rPr>
+            <w:noProof/>
+          </w:rPr>
+          <w:t>11</w:t>
+        </w:r>
+      </w:fldSimple>
       <w:r>
         <w:t>: Output of the test case</w:t>
       </w:r>
-      <w:bookmarkEnd w:id="22"/>
+      <w:bookmarkEnd w:id="20"/>
     </w:p>
     <w:p>
       <w:pPr>
@@ -4469,7 +4306,7 @@
                     <pic:cNvPicPr/>
                   </pic:nvPicPr>
                   <pic:blipFill>
-                    <a:blip r:embed="rId19"/>
+                    <a:blip r:embed="rId20"/>
                     <a:stretch>
                       <a:fillRect/>
                     </a:stretch>
@@ -4504,35 +4341,22 @@
       <w:r>
         <w:tab/>
       </w:r>
-      <w:bookmarkStart w:id="23" w:name="_Toc143874548"/>
+      <w:bookmarkStart w:id="21" w:name="_Toc143874548"/>
       <w:r>
         <w:t xml:space="preserve">Figure </w:t>
       </w:r>
-      <w:r>
-        <w:fldChar w:fldCharType="begin"/>
-      </w:r>
-      <w:r>
-        <w:instrText xml:space="preserve"> SEQ Figure \* ARABIC </w:instrText>
-      </w:r>
-      <w:r>
-        <w:fldChar w:fldCharType="separate"/>
-      </w:r>
-      <w:r>
-        <w:rPr>
-          <w:noProof/>
-        </w:rPr>
-        <w:t>12</w:t>
-      </w:r>
-      <w:r>
-        <w:rPr>
-          <w:noProof/>
-        </w:rPr>
-        <w:fldChar w:fldCharType="end"/>
-      </w:r>
+      <w:fldSimple w:instr=" SEQ Figure \* ARABIC ">
+        <w:r>
+          <w:rPr>
+            <w:noProof/>
+          </w:rPr>
+          <w:t>12</w:t>
+        </w:r>
+      </w:fldSimple>
       <w:r>
         <w:t>: Game Function play()</w:t>
       </w:r>
-      <w:bookmarkEnd w:id="23"/>
+      <w:bookmarkEnd w:id="21"/>
     </w:p>
     <w:p/>
     <w:p/>
@@ -4543,12 +4367,12 @@
       <w:pPr>
         <w:pStyle w:val="Heading1"/>
       </w:pPr>
-      <w:bookmarkStart w:id="24" w:name="_Toc143874581"/>
+      <w:bookmarkStart w:id="22" w:name="_Toc143874581"/>
       <w:r>
         <w:lastRenderedPageBreak/>
         <w:t>Quality of code:</w:t>
       </w:r>
-      <w:bookmarkEnd w:id="24"/>
+      <w:bookmarkEnd w:id="22"/>
     </w:p>
     <w:p>
       <w:r>
@@ -4562,11 +4386,11 @@
       <w:pPr>
         <w:pStyle w:val="Heading2"/>
       </w:pPr>
-      <w:bookmarkStart w:id="25" w:name="_Toc143874582"/>
+      <w:bookmarkStart w:id="23" w:name="_Toc143874582"/>
       <w:r>
         <w:t>Flake8 Quality Check on “number_guessing_game.py”:</w:t>
       </w:r>
-      <w:bookmarkEnd w:id="25"/>
+      <w:bookmarkEnd w:id="23"/>
     </w:p>
     <w:p>
       <w:r>
@@ -4590,7 +4414,7 @@
                     <pic:cNvPicPr/>
                   </pic:nvPicPr>
                   <pic:blipFill>
-                    <a:blip r:embed="rId20"/>
+                    <a:blip r:embed="rId21"/>
                     <a:stretch>
                       <a:fillRect/>
                     </a:stretch>
@@ -4622,31 +4446,18 @@
           <w:szCs w:val="26"/>
         </w:rPr>
       </w:pPr>
-      <w:bookmarkStart w:id="26" w:name="_Toc143874549"/>
+      <w:bookmarkStart w:id="24" w:name="_Toc143874549"/>
       <w:r>
         <w:t xml:space="preserve">Figure </w:t>
       </w:r>
-      <w:r>
-        <w:fldChar w:fldCharType="begin"/>
-      </w:r>
-      <w:r>
-        <w:instrText xml:space="preserve"> SEQ Figure \* ARABIC </w:instrText>
-      </w:r>
-      <w:r>
-        <w:fldChar w:fldCharType="separate"/>
-      </w:r>
-      <w:r>
-        <w:rPr>
-          <w:noProof/>
-        </w:rPr>
-        <w:t>13</w:t>
-      </w:r>
-      <w:r>
-        <w:rPr>
-          <w:noProof/>
-        </w:rPr>
-        <w:fldChar w:fldCharType="end"/>
-      </w:r>
+      <w:fldSimple w:instr=" SEQ Figure \* ARABIC ">
+        <w:r>
+          <w:rPr>
+            <w:noProof/>
+          </w:rPr>
+          <w:t>13</w:t>
+        </w:r>
+      </w:fldSimple>
       <w:r>
         <w:t xml:space="preserve">: </w:t>
       </w:r>
@@ -4656,7 +4467,7 @@
       <w:r>
         <w:t>"</w:t>
       </w:r>
-      <w:bookmarkEnd w:id="26"/>
+      <w:bookmarkEnd w:id="24"/>
     </w:p>
     <w:p>
       <w:pPr>
@@ -4670,7 +4481,7 @@
       <w:pPr>
         <w:pStyle w:val="Heading2"/>
       </w:pPr>
-      <w:bookmarkStart w:id="27" w:name="_Toc143874583"/>
+      <w:bookmarkStart w:id="25" w:name="_Toc143874583"/>
       <w:r>
         <w:t>Flake8 Quality Check on “</w:t>
       </w:r>
@@ -4680,7 +4491,7 @@
       <w:r>
         <w:t>.py”:</w:t>
       </w:r>
-      <w:bookmarkEnd w:id="27"/>
+      <w:bookmarkEnd w:id="25"/>
     </w:p>
     <w:p>
       <w:pPr>
@@ -4708,7 +4519,7 @@
                     <pic:cNvPicPr/>
                   </pic:nvPicPr>
                   <pic:blipFill>
-                    <a:blip r:embed="rId21"/>
+                    <a:blip r:embed="rId22"/>
                     <a:stretch>
                       <a:fillRect/>
                     </a:stretch>
@@ -4734,31 +4545,18 @@
         <w:pStyle w:val="Caption"/>
         <w:jc w:val="center"/>
       </w:pPr>
-      <w:bookmarkStart w:id="28" w:name="_Toc143874550"/>
+      <w:bookmarkStart w:id="26" w:name="_Toc143874550"/>
       <w:r>
         <w:t xml:space="preserve">Figure </w:t>
       </w:r>
-      <w:r>
-        <w:fldChar w:fldCharType="begin"/>
-      </w:r>
-      <w:r>
-        <w:instrText xml:space="preserve"> SEQ Figure \* ARABIC </w:instrText>
-      </w:r>
-      <w:r>
-        <w:fldChar w:fldCharType="separate"/>
-      </w:r>
-      <w:r>
-        <w:rPr>
-          <w:noProof/>
-        </w:rPr>
-        <w:t>14</w:t>
-      </w:r>
-      <w:r>
-        <w:rPr>
-          <w:noProof/>
-        </w:rPr>
-        <w:fldChar w:fldCharType="end"/>
-      </w:r>
+      <w:fldSimple w:instr=" SEQ Figure \* ARABIC ">
+        <w:r>
+          <w:rPr>
+            <w:noProof/>
+          </w:rPr>
+          <w:t>14</w:t>
+        </w:r>
+      </w:fldSimple>
       <w:r>
         <w:t xml:space="preserve">: </w:t>
       </w:r>
@@ -4768,7 +4566,7 @@
       <w:r>
         <w:t>8 Quality Check on “testing.py”</w:t>
       </w:r>
-      <w:bookmarkEnd w:id="28"/>
+      <w:bookmarkEnd w:id="26"/>
     </w:p>
     <w:p>
       <w:pPr>
@@ -4782,11 +4580,11 @@
       <w:pPr>
         <w:pStyle w:val="Heading2"/>
       </w:pPr>
-      <w:bookmarkStart w:id="29" w:name="_Toc143874584"/>
+      <w:bookmarkStart w:id="27" w:name="_Toc143874584"/>
       <w:r>
         <w:t>Pylint Quality Check on “number_guessing_game.py”:</w:t>
       </w:r>
-      <w:bookmarkEnd w:id="29"/>
+      <w:bookmarkEnd w:id="27"/>
     </w:p>
     <w:p>
       <w:pPr>
@@ -4814,7 +4612,7 @@
                     <pic:cNvPicPr/>
                   </pic:nvPicPr>
                   <pic:blipFill>
-                    <a:blip r:embed="rId22"/>
+                    <a:blip r:embed="rId23"/>
                     <a:stretch>
                       <a:fillRect/>
                     </a:stretch>
@@ -4840,38 +4638,22 @@
         <w:pStyle w:val="Caption"/>
         <w:jc w:val="center"/>
       </w:pPr>
-      <w:bookmarkStart w:id="30" w:name="_Toc143874551"/>
+      <w:bookmarkStart w:id="28" w:name="_Toc143874551"/>
       <w:r>
         <w:t xml:space="preserve">Figure </w:t>
       </w:r>
-      <w:r>
-        <w:fldChar w:fldCharType="begin"/>
-      </w:r>
-      <w:r>
-        <w:instrText xml:space="preserve"> SEQ </w:instrText>
-      </w:r>
-      <w:r>
-        <w:instrText xml:space="preserve">Figure \* ARABIC </w:instrText>
-      </w:r>
-      <w:r>
-        <w:fldChar w:fldCharType="separate"/>
-      </w:r>
-      <w:r>
-        <w:rPr>
-          <w:noProof/>
-        </w:rPr>
-        <w:t>15</w:t>
-      </w:r>
-      <w:r>
-        <w:rPr>
-          <w:noProof/>
-        </w:rPr>
-        <w:fldChar w:fldCharType="end"/>
-      </w:r>
+      <w:fldSimple w:instr=" SEQ Figure \* ARABIC ">
+        <w:r>
+          <w:rPr>
+            <w:noProof/>
+          </w:rPr>
+          <w:t>15</w:t>
+        </w:r>
+      </w:fldSimple>
       <w:r>
         <w:t>: Pylint Quality check on "number_guessing_game.py"</w:t>
       </w:r>
-      <w:bookmarkEnd w:id="30"/>
+      <w:bookmarkEnd w:id="28"/>
     </w:p>
     <w:p>
       <w:pPr>
@@ -4888,12 +4670,12 @@
       <w:pPr>
         <w:pStyle w:val="Heading2"/>
       </w:pPr>
-      <w:bookmarkStart w:id="31" w:name="_Toc143874585"/>
+      <w:bookmarkStart w:id="29" w:name="_Toc143874585"/>
       <w:r>
         <w:lastRenderedPageBreak/>
         <w:t>Pylint Quality Check on “testing.py”:</w:t>
       </w:r>
-      <w:bookmarkEnd w:id="31"/>
+      <w:bookmarkEnd w:id="29"/>
     </w:p>
     <w:p>
       <w:pPr>
@@ -4921,7 +4703,7 @@
                     <pic:cNvPicPr/>
                   </pic:nvPicPr>
                   <pic:blipFill>
-                    <a:blip r:embed="rId23"/>
+                    <a:blip r:embed="rId24"/>
                     <a:stretch>
                       <a:fillRect/>
                     </a:stretch>
@@ -4947,31 +4729,18 @@
         <w:pStyle w:val="Caption"/>
         <w:jc w:val="center"/>
       </w:pPr>
-      <w:bookmarkStart w:id="32" w:name="_Toc143874552"/>
+      <w:bookmarkStart w:id="30" w:name="_Toc143874552"/>
       <w:r>
         <w:t xml:space="preserve">Figure </w:t>
       </w:r>
-      <w:r>
-        <w:fldChar w:fldCharType="begin"/>
-      </w:r>
-      <w:r>
-        <w:instrText xml:space="preserve"> SEQ Figure \* ARABIC </w:instrText>
-      </w:r>
-      <w:r>
-        <w:fldChar w:fldCharType="separate"/>
-      </w:r>
-      <w:r>
-        <w:rPr>
-          <w:noProof/>
-        </w:rPr>
-        <w:t>16</w:t>
-      </w:r>
-      <w:r>
-        <w:rPr>
-          <w:noProof/>
-        </w:rPr>
-        <w:fldChar w:fldCharType="end"/>
-      </w:r>
+      <w:fldSimple w:instr=" SEQ Figure \* ARABIC ">
+        <w:r>
+          <w:rPr>
+            <w:noProof/>
+          </w:rPr>
+          <w:t>16</w:t>
+        </w:r>
+      </w:fldSimple>
       <w:r>
         <w:t xml:space="preserve">: </w:t>
       </w:r>
@@ -4981,6 +4750,29 @@
       <w:r>
         <w:t>t Quality Check on “testing.py”</w:t>
       </w:r>
+      <w:bookmarkEnd w:id="30"/>
+    </w:p>
+    <w:p>
+      <w:pPr>
+        <w:jc w:val="both"/>
+      </w:pPr>
+      <w:r>
+        <w:t>“testing.py” has been rated 8.70/10 which is accurat</w:t>
+      </w:r>
+      <w:bookmarkStart w:id="31" w:name="_GoBack"/>
+      <w:bookmarkEnd w:id="31"/>
+      <w:r>
+        <w:t>e. The comments are about lacking in module-level docstring, which could provide a brief overview on module’s purpose, which is beyond the scope of the intended task and project.</w:t>
+      </w:r>
+    </w:p>
+    <w:p>
+      <w:pPr>
+        <w:pStyle w:val="Heading1"/>
+      </w:pPr>
+      <w:bookmarkStart w:id="32" w:name="_Toc143874586"/>
+      <w:r>
+        <w:t>Conclusion:</w:t>
+      </w:r>
       <w:bookmarkEnd w:id="32"/>
     </w:p>
     <w:p>
@@ -4988,59 +4780,41 @@
         <w:jc w:val="both"/>
       </w:pPr>
       <w:r>
-        <w:t>“testing.py” has been rated 8.70/10 which is accurate. The comments are about lacking in module-level docstring, which could provide a brief overview on module’s purpose, which is beyond the scope of the intended task and project.</w:t>
-      </w:r>
-    </w:p>
-    <w:p>
-      <w:pPr>
-        <w:pStyle w:val="Heading1"/>
-      </w:pPr>
-      <w:bookmarkStart w:id="33" w:name="_Toc143874586"/>
-      <w:r>
-        <w:t>Conclusion:</w:t>
+        <w:t>In summary, the task aims to create a game “Guess the Number” using TDD approach for a functional game and automated testing</w:t>
+      </w:r>
+      <w:r>
+        <w:t xml:space="preserve"> (Unit testing)</w:t>
+      </w:r>
+      <w:r>
+        <w:t>. Key functionalities are implemented, such as random number generation, user input validation and clue generation methods. Automated testing is implemented using ‘unittest’ in Python to ensure the accuracy of game. Furthermore, coding quality is checked using Flake8 and Pylint.</w:t>
+      </w:r>
+    </w:p>
+    <w:p>
+      <w:pPr>
+        <w:jc w:val="both"/>
+      </w:pPr>
+      <w:r>
+        <w:t>Overall, this project emphasises value of automated testing in a real-world environment to create out softwares in a much efficient methods using automated testing</w:t>
+      </w:r>
+      <w:r>
+        <w:t>.</w:t>
+      </w:r>
+    </w:p>
+    <w:p>
+      <w:pPr>
+        <w:pStyle w:val="Heading2"/>
+      </w:pPr>
+      <w:bookmarkStart w:id="33" w:name="_Toc143874587"/>
+      <w:r>
+        <w:t>Github Link of my Project</w:t>
+      </w:r>
+      <w:r>
+        <w:t>:</w:t>
       </w:r>
       <w:bookmarkEnd w:id="33"/>
     </w:p>
     <w:p>
-      <w:pPr>
-        <w:jc w:val="both"/>
-      </w:pPr>
-      <w:r>
-        <w:t>In summary, the task aims to create a game “Guess the Number” using TDD approach for a functional game and automated testing</w:t>
-      </w:r>
-      <w:r>
-        <w:t xml:space="preserve"> (Unit testing)</w:t>
-      </w:r>
-      <w:r>
-        <w:t>. Key functionalities are implemented, such as random number generation, user input validation and clue generation methods. Automated testing is implemented using ‘unittest’ in Python to ensure the accuracy of game. Furthermore, coding quality is checked using Flake8 and Pylint.</w:t>
-      </w:r>
-    </w:p>
-    <w:p>
-      <w:pPr>
-        <w:jc w:val="both"/>
-      </w:pPr>
-      <w:r>
-        <w:t>Overall, this project emphasises value of automated testing in a real-world environment to create out softwares in a much efficient methods using automated testing</w:t>
-      </w:r>
-      <w:r>
-        <w:t>.</w:t>
-      </w:r>
-    </w:p>
-    <w:p>
-      <w:pPr>
-        <w:pStyle w:val="Heading2"/>
-      </w:pPr>
-      <w:bookmarkStart w:id="34" w:name="_Toc143874587"/>
-      <w:r>
-        <w:t>Github Link of my Project</w:t>
-      </w:r>
-      <w:r>
-        <w:t>:</w:t>
-      </w:r>
-      <w:bookmarkEnd w:id="34"/>
-    </w:p>
-    <w:p>
-      <w:hyperlink r:id="rId24" w:history="1">
+      <w:hyperlink r:id="rId25" w:history="1">
         <w:r>
           <w:rPr>
             <w:rStyle w:val="Hyperlink"/>
@@ -5061,12 +4835,12 @@
         <w:pStyle w:val="Heading1"/>
         <w:jc w:val="center"/>
       </w:pPr>
-      <w:bookmarkStart w:id="35" w:name="_Toc143874588"/>
+      <w:bookmarkStart w:id="34" w:name="_Toc143874588"/>
       <w:r>
         <w:lastRenderedPageBreak/>
         <w:t>Table of Figures</w:t>
       </w:r>
-      <w:bookmarkEnd w:id="35"/>
+      <w:bookmarkEnd w:id="34"/>
     </w:p>
     <w:p>
       <w:pPr>
@@ -6171,8 +5945,8 @@
       </w:r>
     </w:p>
     <w:sectPr>
-      <w:headerReference w:type="default" r:id="rId25"/>
-      <w:footerReference w:type="default" r:id="rId26"/>
+      <w:headerReference w:type="default" r:id="rId26"/>
+      <w:footerReference w:type="default" r:id="rId27"/>
       <w:pgSz w:w="11906" w:h="16838"/>
       <w:pgMar w:top="1440" w:right="1440" w:bottom="1440" w:left="1440" w:header="708" w:footer="708" w:gutter="0"/>
       <w:pgBorders w:offsetFrom="page">
@@ -6249,7 +6023,7 @@
           <w:rPr>
             <w:noProof/>
           </w:rPr>
-          <w:t>1</w:t>
+          <w:t>12</w:t>
         </w:r>
         <w:r>
           <w:rPr>
@@ -7248,6 +7022,7 @@
     <w:rsidRoot w:val="00F517A3"/>
     <w:rsid w:val="00352D3B"/>
     <w:rsid w:val="004F2F98"/>
+    <w:rsid w:val="008B7F8E"/>
     <w:rsid w:val="00BB1A31"/>
     <w:rsid w:val="00CC521C"/>
     <w:rsid w:val="00D3339D"/>
@@ -8010,7 +7785,7 @@
 </file>
 
 <file path=customXml/itemProps1.xml><?xml version="1.0" encoding="utf-8"?>
-<ds:datastoreItem xmlns:ds="http://schemas.openxmlformats.org/officeDocument/2006/customXml" ds:itemID="{66E2EDA3-D9F6-4ACD-9E82-2B3EC9E62D9A}">
+<ds:datastoreItem xmlns:ds="http://schemas.openxmlformats.org/officeDocument/2006/customXml" ds:itemID="{5C4A121C-1BEC-4378-8AC9-1766FE888215}">
   <ds:schemaRefs>
     <ds:schemaRef ds:uri="http://schemas.openxmlformats.org/officeDocument/2006/bibliography"/>
   </ds:schemaRefs>

</xml_diff>